<commit_message>
Update Outline roots of investing.docx
</commit_message>
<xml_diff>
--- a/Outline roots of investing.docx
+++ b/Outline roots of investing.docx
@@ -1,6 +1,6 @@
 
 <file path=word/document.xml><?xml version="1.0" encoding="utf-8"?>
-<w:document xmlns:wpc="http://schemas.microsoft.com/office/word/2010/wordprocessingCanvas" xmlns:cx="http://schemas.microsoft.com/office/drawing/2014/chartex" xmlns:cx1="http://schemas.microsoft.com/office/drawing/2015/9/8/chartex" xmlns:cx2="http://schemas.microsoft.com/office/drawing/2015/10/21/chartex" xmlns:cx3="http://schemas.microsoft.com/office/drawing/2016/5/9/chartex" xmlns:cx4="http://schemas.microsoft.com/office/drawing/2016/5/10/chartex" xmlns:cx5="http://schemas.microsoft.com/office/drawing/2016/5/11/chartex" xmlns:cx6="http://schemas.microsoft.com/office/drawing/2016/5/12/chartex" xmlns:cx7="http://schemas.microsoft.com/office/drawing/2016/5/13/chartex" xmlns:cx8="http://schemas.microsoft.com/office/drawing/2016/5/14/chartex" xmlns:mc="http://schemas.openxmlformats.org/markup-compatibility/2006" xmlns:aink="http://schemas.microsoft.com/office/drawing/2016/ink" xmlns:am3d="http://schemas.microsoft.com/office/drawing/2017/model3d" xmlns:o="urn:schemas-microsoft-com:office:office" xmlns:r="http://schemas.openxmlformats.org/officeDocument/2006/relationships" xmlns:m="http://schemas.openxmlformats.org/officeDocument/2006/math" xmlns:v="urn:schemas-microsoft-com:vml" xmlns:wp14="http://schemas.microsoft.com/office/word/2010/wordprocessingDrawing" xmlns:wp="http://schemas.openxmlformats.org/drawingml/2006/wordprocessingDrawing" xmlns:w10="urn:schemas-microsoft-com:office:word" xmlns:w="http://schemas.openxmlformats.org/wordprocessingml/2006/main" xmlns:w14="http://schemas.microsoft.com/office/word/2010/wordml" xmlns:w15="http://schemas.microsoft.com/office/word/2012/wordml" xmlns:w16cid="http://schemas.microsoft.com/office/word/2016/wordml/cid" xmlns:w16se="http://schemas.microsoft.com/office/word/2015/wordml/symex" xmlns:wpg="http://schemas.microsoft.com/office/word/2010/wordprocessingGroup" xmlns:wpi="http://schemas.microsoft.com/office/word/2010/wordprocessingInk" xmlns:wne="http://schemas.microsoft.com/office/word/2006/wordml" xmlns:wps="http://schemas.microsoft.com/office/word/2010/wordprocessingShape" mc:Ignorable="w14 w15 w16se w16cid wp14">
+<w:document xmlns:wpc="http://schemas.microsoft.com/office/word/2010/wordprocessingCanvas" xmlns:cx="http://schemas.microsoft.com/office/drawing/2014/chartex" xmlns:cx1="http://schemas.microsoft.com/office/drawing/2015/9/8/chartex" xmlns:mc="http://schemas.openxmlformats.org/markup-compatibility/2006" xmlns:o="urn:schemas-microsoft-com:office:office" xmlns:r="http://schemas.openxmlformats.org/officeDocument/2006/relationships" xmlns:m="http://schemas.openxmlformats.org/officeDocument/2006/math" xmlns:v="urn:schemas-microsoft-com:vml" xmlns:wp14="http://schemas.microsoft.com/office/word/2010/wordprocessingDrawing" xmlns:wp="http://schemas.openxmlformats.org/drawingml/2006/wordprocessingDrawing" xmlns:w10="urn:schemas-microsoft-com:office:word" xmlns:w="http://schemas.openxmlformats.org/wordprocessingml/2006/main" xmlns:w14="http://schemas.microsoft.com/office/word/2010/wordml" xmlns:w15="http://schemas.microsoft.com/office/word/2012/wordml" xmlns:w16se="http://schemas.microsoft.com/office/word/2015/wordml/symex" xmlns:wpg="http://schemas.microsoft.com/office/word/2010/wordprocessingGroup" xmlns:wpi="http://schemas.microsoft.com/office/word/2010/wordprocessingInk" xmlns:wne="http://schemas.microsoft.com/office/word/2006/wordml" xmlns:wps="http://schemas.microsoft.com/office/word/2010/wordprocessingShape" mc:Ignorable="w14 w15 w16se wp14">
   <w:body>
     <w:p>
       <w:pPr>
@@ -106,66 +106,64 @@
       <w:r>
         <w:t>You can split it in mini sections in which you just “overlay” superficially what are the steps needed even before starting</w:t>
       </w:r>
+    </w:p>
+    <w:p>
+      <w:pPr>
+        <w:jc w:val="both"/>
+      </w:pPr>
+      <w:r>
+        <w:t xml:space="preserve">Step 0: Understand that you need to learn a lot of concepts, and a lot of definitions before even attempting to buy something. Many investors make it seem that investing in stocks only needs buy and sell, but that is one of the last steps. When you press buy or sell there are many concepts and definitions that are often ignored during the transaction of stock. Because </w:t>
+      </w:r>
+      <w:r>
+        <w:t>these things are not taken into account, many investors take a decision based on just a “pattern” of either going up or down. However</w:t>
+      </w:r>
+      <w:r>
+        <w:t>,</w:t>
+      </w:r>
+      <w:r>
+        <w:t xml:space="preserve"> if you understand the </w:t>
+      </w:r>
+      <w:r>
+        <w:rPr>
+          <w:i/>
+        </w:rPr>
+        <w:t>information</w:t>
+      </w:r>
+      <w:r>
+        <w:t xml:space="preserve"> (and I repeat, the information, not the pattern)</w:t>
+      </w:r>
+      <w:r>
+        <w:rPr>
+          <w:i/>
+        </w:rPr>
+        <w:t xml:space="preserve"> </w:t>
+      </w:r>
+      <w:r>
+        <w:t>behind these movements, you understand why is it that they are happening and take action based on that. There is no mathematical formula that will give you the time and moment of when to buy and sell, there is no magic pattern that stocks follow that can be predicted. However, if you understand the reasons of why a certain stock moves in a certain way, you will be able to have a solid foundation on which stock to choose as an investment, and when. Also need to understand that certain behaviors on the stock are simply a manifestation of things that “naturally” occur in stocks all the time. And there is a huge difference in being able to differentiate in between a stock showing “promise” of growths, and just an inflation adjustment, and IPO scandal, or a governmental change.</w:t>
+      </w:r>
+      <w:r>
+        <w:t xml:space="preserve"> All these concepts, will be explained in detail in the next chapter. </w:t>
+      </w:r>
+    </w:p>
+    <w:p>
+      <w:pPr>
+        <w:jc w:val="both"/>
+      </w:pPr>
+      <w:r>
+        <w:t xml:space="preserve">First Step: Understand how a company works, regardless of what type of company you are talking about, all of them obey the basic accounting formula and all of them have the same underlying reasons to put up stocks in the market. </w:t>
+      </w:r>
+    </w:p>
+    <w:p>
+      <w:pPr>
+        <w:jc w:val="both"/>
+      </w:pPr>
+      <w:r>
+        <w:t>Second Step: Understand that there are multiple approaches to buying or selling stocks even though none of them will be used in this in this guide. It is actually recommended to simply buy and hold. However some general knowledge is still needed to understan</w:t>
+      </w:r>
       <w:bookmarkStart w:id="0" w:name="_GoBack"/>
       <w:bookmarkEnd w:id="0"/>
-    </w:p>
-    <w:p>
-      <w:pPr>
-        <w:jc w:val="both"/>
-      </w:pPr>
-      <w:r>
-        <w:t xml:space="preserve">Step 0: Understand that you need to learn a lot of concepts, and a lot of definitions before even attempting to buy something. Many investors make it seem that investing in stocks only needs buy and sell, but that is one of the last steps. When you press buy or sell there are many concepts and definitions that are often ignored during the transaction of stock. Because </w:t>
-      </w:r>
-      <w:r>
-        <w:t xml:space="preserve">these things are not </w:t>
-      </w:r>
-      <w:proofErr w:type="gramStart"/>
-      <w:r>
-        <w:t>taken into account</w:t>
-      </w:r>
-      <w:proofErr w:type="gramEnd"/>
-      <w:r>
-        <w:t xml:space="preserve">, many investors take a decision based on just a “pattern” of either going up or down. </w:t>
-      </w:r>
-      <w:proofErr w:type="gramStart"/>
-      <w:r>
-        <w:t>However</w:t>
-      </w:r>
-      <w:proofErr w:type="gramEnd"/>
-      <w:r>
-        <w:t xml:space="preserve"> if you understand the facts behind these movements, you understand why is it that they are happening and take action based on that. There is no mathematical formula that will give you the time and moment of when to buy and sell, there is no magic pattern that stocks follow that can be predicted. However, if you understand the reasons of why a certain stock moves in a certain way, you will be able to have a solid foundation on which stock to choose as an investment, and when. Also need to understand that certain behaviors on the stock are simply a manifestation of things that “naturally” occur in stocks all the time. And there is a huge difference in being able to differentiate in between a stock showing “promise” of growths, and just an inflation adjustment, and IPO scandal, or a governmental change.</w:t>
-      </w:r>
-    </w:p>
-    <w:p>
-      <w:pPr>
-        <w:jc w:val="both"/>
-      </w:pPr>
-      <w:r>
-        <w:t xml:space="preserve">First Step: Understand how a company works, regardless of what type of company you are talking about, all of them obey the basic accounting formula and all of them have the same underlying reasons to put up stocks in the market. </w:t>
-      </w:r>
-    </w:p>
-    <w:p>
-      <w:pPr>
-        <w:jc w:val="both"/>
-      </w:pPr>
-      <w:r>
-        <w:t xml:space="preserve">Second Step: Understand that there are multiple approaches to buying or selling stocks even though none of them will be used in this in this guide. It is </w:t>
-      </w:r>
-      <w:proofErr w:type="gramStart"/>
-      <w:r>
-        <w:t>actually recommended</w:t>
-      </w:r>
-      <w:proofErr w:type="gramEnd"/>
-      <w:r>
-        <w:t xml:space="preserve"> to simply buy and hold. </w:t>
-      </w:r>
-      <w:proofErr w:type="gramStart"/>
-      <w:r>
-        <w:t>However</w:t>
-      </w:r>
-      <w:proofErr w:type="gramEnd"/>
-      <w:r>
-        <w:t xml:space="preserve"> some general knowledge is still needed to understand the different types of investment techniques and why you shouldn’t use them. Data is too noisy to be accurately </w:t>
+      <w:r>
+        <w:t xml:space="preserve">d the different types of investment techniques and why you shouldn’t use them. Data is too noisy to be accurately </w:t>
       </w:r>
       <w:r>
         <w:t xml:space="preserve">analyzed with </w:t>
@@ -196,15 +194,7 @@
       </w:pPr>
       <w:r>
         <w:lastRenderedPageBreak/>
-        <w:t xml:space="preserve">Fourth Step: At this point we will need to sort out which companies are familiar with, or are we willing to familiarize with in order to purchase them. You need to remember to treat your investment as what it is, </w:t>
-      </w:r>
-      <w:proofErr w:type="gramStart"/>
-      <w:r>
-        <w:t>therefore</w:t>
-      </w:r>
-      <w:proofErr w:type="gramEnd"/>
-      <w:r>
-        <w:t xml:space="preserve"> you need to know the type of profits your company is making. </w:t>
+        <w:t xml:space="preserve">Fourth Step: At this point we will need to sort out which companies are familiar with, or are we willing to familiarize with in order to purchase them. You need to remember to treat your investment as what it is, therefore you need to know the type of profits your company is making. </w:t>
       </w:r>
     </w:p>
     <w:p>
@@ -218,43 +208,19 @@
         <w:t>e</w:t>
       </w:r>
       <w:r>
-        <w:t xml:space="preserve">conomy in which </w:t>
-      </w:r>
-      <w:proofErr w:type="gramStart"/>
-      <w:r>
-        <w:t>all of</w:t>
-      </w:r>
-      <w:proofErr w:type="gramEnd"/>
-      <w:r>
-        <w:t xml:space="preserve"> these companies operate. The value of economy is often overlooked when investing in stocks because they think that it is </w:t>
+        <w:t xml:space="preserve">conomy in which all of these companies operate. The value of economy is often overlooked when investing in stocks because they think that it is </w:t>
       </w:r>
       <w:r>
         <w:t>unrelated,</w:t>
       </w:r>
       <w:r>
-        <w:t xml:space="preserve"> but the reality is that there is a lot of connections in how the economy works compared to how the market moves. Make sure to mention that sometimes, regardless of what the category of the company, there are days when the economy dictates a </w:t>
-      </w:r>
-      <w:proofErr w:type="gramStart"/>
-      <w:r>
-        <w:t>pretty similar</w:t>
-      </w:r>
-      <w:proofErr w:type="gramEnd"/>
-      <w:r>
-        <w:t xml:space="preserve"> pattern to all companies regardless of the </w:t>
+        <w:t xml:space="preserve"> but the reality is that there is a lot of connections in how the economy works compared to how the market moves. Make sure to mention that sometimes, regardless of what the category of the company, there are days when the economy dictates a pretty similar pattern to all companies regardless of the </w:t>
       </w:r>
       <w:r>
         <w:t>area,</w:t>
       </w:r>
       <w:r>
-        <w:t xml:space="preserve"> they are involved in. This is known as “convergence” or law of gravity of stocks. These behaviors are </w:t>
-      </w:r>
-      <w:proofErr w:type="gramStart"/>
-      <w:r>
-        <w:t>actually a</w:t>
-      </w:r>
-      <w:proofErr w:type="gramEnd"/>
-      <w:r>
-        <w:t xml:space="preserve"> reflection of everything that happens in the government and the economy of the country it is involved in. </w:t>
+        <w:t xml:space="preserve"> they are involved in. This is known as “convergence” or law of gravity of stocks. These behaviors are actually a reflection of everything that happens in the government and the economy of the country it is involved in. </w:t>
       </w:r>
     </w:p>
     <w:p>
@@ -313,15 +279,7 @@
         <w:jc w:val="both"/>
       </w:pPr>
       <w:r>
-        <w:t xml:space="preserve">---Need to measure your personal risks and the amount of money you </w:t>
-      </w:r>
-      <w:proofErr w:type="gramStart"/>
-      <w:r>
-        <w:t>are allowed to</w:t>
-      </w:r>
-      <w:proofErr w:type="gramEnd"/>
-      <w:r>
-        <w:t xml:space="preserve"> lose. </w:t>
+        <w:t xml:space="preserve">---Need to measure your personal risks and the amount of money you are allowed to lose. </w:t>
       </w:r>
     </w:p>
     <w:p>
@@ -347,10 +305,7 @@
       </w:r>
       <w:proofErr w:type="spellEnd"/>
       <w:r>
-        <w:t xml:space="preserve">. But knowing which stock to choose is as important as being able to hold it for longs periods of time. </w:t>
-      </w:r>
-      <w:r>
-        <w:t>Now, to manage the holding of long periods of time we developed:</w:t>
+        <w:t>. But knowing which stock to choose is as important as being able to hold it for longs periods of time. Now, to manage the holding of long periods of time we developed:</w:t>
       </w:r>
     </w:p>
     <w:p>
@@ -434,7 +389,7 @@
 </file>
 
 <file path=word/numbering.xml><?xml version="1.0" encoding="utf-8"?>
-<w:numbering xmlns:wpc="http://schemas.microsoft.com/office/word/2010/wordprocessingCanvas" xmlns:cx="http://schemas.microsoft.com/office/drawing/2014/chartex" xmlns:cx1="http://schemas.microsoft.com/office/drawing/2015/9/8/chartex" xmlns:cx2="http://schemas.microsoft.com/office/drawing/2015/10/21/chartex" xmlns:cx3="http://schemas.microsoft.com/office/drawing/2016/5/9/chartex" xmlns:cx4="http://schemas.microsoft.com/office/drawing/2016/5/10/chartex" xmlns:cx5="http://schemas.microsoft.com/office/drawing/2016/5/11/chartex" xmlns:cx6="http://schemas.microsoft.com/office/drawing/2016/5/12/chartex" xmlns:cx7="http://schemas.microsoft.com/office/drawing/2016/5/13/chartex" xmlns:cx8="http://schemas.microsoft.com/office/drawing/2016/5/14/chartex" xmlns:mc="http://schemas.openxmlformats.org/markup-compatibility/2006" xmlns:aink="http://schemas.microsoft.com/office/drawing/2016/ink" xmlns:am3d="http://schemas.microsoft.com/office/drawing/2017/model3d" xmlns:o="urn:schemas-microsoft-com:office:office" xmlns:r="http://schemas.openxmlformats.org/officeDocument/2006/relationships" xmlns:m="http://schemas.openxmlformats.org/officeDocument/2006/math" xmlns:v="urn:schemas-microsoft-com:vml" xmlns:wp14="http://schemas.microsoft.com/office/word/2010/wordprocessingDrawing" xmlns:wp="http://schemas.openxmlformats.org/drawingml/2006/wordprocessingDrawing" xmlns:w10="urn:schemas-microsoft-com:office:word" xmlns:w="http://schemas.openxmlformats.org/wordprocessingml/2006/main" xmlns:w14="http://schemas.microsoft.com/office/word/2010/wordml" xmlns:w15="http://schemas.microsoft.com/office/word/2012/wordml" xmlns:w16cid="http://schemas.microsoft.com/office/word/2016/wordml/cid" xmlns:w16se="http://schemas.microsoft.com/office/word/2015/wordml/symex" xmlns:wpg="http://schemas.microsoft.com/office/word/2010/wordprocessingGroup" xmlns:wpi="http://schemas.microsoft.com/office/word/2010/wordprocessingInk" xmlns:wne="http://schemas.microsoft.com/office/word/2006/wordml" xmlns:wps="http://schemas.microsoft.com/office/word/2010/wordprocessingShape" mc:Ignorable="w14 w15 w16se w16cid wp14">
+<w:numbering xmlns:wpc="http://schemas.microsoft.com/office/word/2010/wordprocessingCanvas" xmlns:cx="http://schemas.microsoft.com/office/drawing/2014/chartex" xmlns:cx1="http://schemas.microsoft.com/office/drawing/2015/9/8/chartex" xmlns:mc="http://schemas.openxmlformats.org/markup-compatibility/2006" xmlns:o="urn:schemas-microsoft-com:office:office" xmlns:r="http://schemas.openxmlformats.org/officeDocument/2006/relationships" xmlns:m="http://schemas.openxmlformats.org/officeDocument/2006/math" xmlns:v="urn:schemas-microsoft-com:vml" xmlns:wp14="http://schemas.microsoft.com/office/word/2010/wordprocessingDrawing" xmlns:wp="http://schemas.openxmlformats.org/drawingml/2006/wordprocessingDrawing" xmlns:w10="urn:schemas-microsoft-com:office:word" xmlns:w="http://schemas.openxmlformats.org/wordprocessingml/2006/main" xmlns:w14="http://schemas.microsoft.com/office/word/2010/wordml" xmlns:w15="http://schemas.microsoft.com/office/word/2012/wordml" xmlns:w16se="http://schemas.microsoft.com/office/word/2015/wordml/symex" xmlns:wpg="http://schemas.microsoft.com/office/word/2010/wordprocessingGroup" xmlns:wpi="http://schemas.microsoft.com/office/word/2010/wordprocessingInk" xmlns:wne="http://schemas.microsoft.com/office/word/2006/wordml" xmlns:wps="http://schemas.microsoft.com/office/word/2010/wordprocessingShape" mc:Ignorable="w14 w15 w16se wp14">
   <w:abstractNum w:abstractNumId="0" w15:restartNumberingAfterBreak="0">
     <w:nsid w:val="764208FF"/>
     <w:multiLevelType w:val="hybridMultilevel"/>
@@ -555,7 +510,7 @@
 </file>
 
 <file path=word/styles.xml><?xml version="1.0" encoding="utf-8"?>
-<w:styles xmlns:mc="http://schemas.openxmlformats.org/markup-compatibility/2006" xmlns:r="http://schemas.openxmlformats.org/officeDocument/2006/relationships" xmlns:w="http://schemas.openxmlformats.org/wordprocessingml/2006/main" xmlns:w14="http://schemas.microsoft.com/office/word/2010/wordml" xmlns:w15="http://schemas.microsoft.com/office/word/2012/wordml" xmlns:w16cid="http://schemas.microsoft.com/office/word/2016/wordml/cid" xmlns:w16se="http://schemas.microsoft.com/office/word/2015/wordml/symex" mc:Ignorable="w14 w15 w16se w16cid">
+<w:styles xmlns:mc="http://schemas.openxmlformats.org/markup-compatibility/2006" xmlns:r="http://schemas.openxmlformats.org/officeDocument/2006/relationships" xmlns:w="http://schemas.openxmlformats.org/wordprocessingml/2006/main" xmlns:w14="http://schemas.microsoft.com/office/word/2010/wordml" xmlns:w15="http://schemas.microsoft.com/office/word/2012/wordml" xmlns:w16se="http://schemas.microsoft.com/office/word/2015/wordml/symex" mc:Ignorable="w14 w15 w16se">
   <w:docDefaults>
     <w:rPrDefault>
       <w:rPr>
@@ -571,7 +526,7 @@
       </w:pPr>
     </w:pPrDefault>
   </w:docDefaults>
-  <w:latentStyles w:defLockedState="0" w:defUIPriority="99" w:defSemiHidden="0" w:defUnhideWhenUsed="0" w:defQFormat="0" w:count="376">
+  <w:latentStyles w:defLockedState="0" w:defUIPriority="99" w:defSemiHidden="0" w:defUnhideWhenUsed="0" w:defQFormat="0" w:count="371">
     <w:lsdException w:name="Normal" w:uiPriority="0" w:qFormat="1"/>
     <w:lsdException w:name="heading 1" w:uiPriority="9" w:qFormat="1"/>
     <w:lsdException w:name="heading 2" w:semiHidden="1" w:uiPriority="9" w:unhideWhenUsed="1" w:qFormat="1"/>
@@ -677,6 +632,7 @@
     <w:lsdException w:name="HTML Sample" w:semiHidden="1" w:unhideWhenUsed="1"/>
     <w:lsdException w:name="HTML Typewriter" w:semiHidden="1" w:unhideWhenUsed="1"/>
     <w:lsdException w:name="HTML Variable" w:semiHidden="1" w:unhideWhenUsed="1"/>
+    <w:lsdException w:name="Normal Table" w:semiHidden="1" w:unhideWhenUsed="1"/>
     <w:lsdException w:name="annotation subject" w:semiHidden="1" w:unhideWhenUsed="1"/>
     <w:lsdException w:name="No List" w:semiHidden="1" w:unhideWhenUsed="1"/>
     <w:lsdException w:name="Outline List 1" w:semiHidden="1" w:unhideWhenUsed="1"/>
@@ -723,8 +679,10 @@
     <w:lsdException w:name="Table Subtle 2" w:semiHidden="1" w:unhideWhenUsed="1"/>
     <w:lsdException w:name="Table Web 1" w:semiHidden="1" w:unhideWhenUsed="1"/>
     <w:lsdException w:name="Table Web 2" w:semiHidden="1" w:unhideWhenUsed="1"/>
+    <w:lsdException w:name="Table Web 3" w:semiHidden="1" w:unhideWhenUsed="1"/>
     <w:lsdException w:name="Balloon Text" w:semiHidden="1" w:unhideWhenUsed="1"/>
     <w:lsdException w:name="Table Grid" w:uiPriority="39"/>
+    <w:lsdException w:name="Table Theme" w:semiHidden="1" w:unhideWhenUsed="1"/>
     <w:lsdException w:name="Placeholder Text" w:semiHidden="1"/>
     <w:lsdException w:name="No Spacing" w:uiPriority="1" w:qFormat="1"/>
     <w:lsdException w:name="Light Shading" w:uiPriority="60"/>
@@ -940,11 +898,6 @@
     <w:lsdException w:name="List Table 5 Dark Accent 6" w:uiPriority="50"/>
     <w:lsdException w:name="List Table 6 Colorful Accent 6" w:uiPriority="51"/>
     <w:lsdException w:name="List Table 7 Colorful Accent 6" w:uiPriority="52"/>
-    <w:lsdException w:name="Mention" w:semiHidden="1" w:unhideWhenUsed="1"/>
-    <w:lsdException w:name="Smart Hyperlink" w:semiHidden="1" w:unhideWhenUsed="1"/>
-    <w:lsdException w:name="Hashtag" w:semiHidden="1" w:unhideWhenUsed="1"/>
-    <w:lsdException w:name="Unresolved Mention" w:semiHidden="1" w:unhideWhenUsed="1"/>
-    <w:lsdException w:name="Smart Link" w:semiHidden="1" w:unhideWhenUsed="1"/>
   </w:latentStyles>
   <w:style w:type="paragraph" w:default="1" w:styleId="Normal">
     <w:name w:val="Normal"/>

</xml_diff>